<commit_message>
Mindre rettelser af stavefejl
</commit_message>
<xml_diff>
--- a/Dokumenter/SSD for login.docx
+++ b/Dokumenter/SSD for login.docx
@@ -9,6 +9,13 @@
       <w:r>
         <w:t>System sekvens diagram</w:t>
       </w:r>
+    </w:p>
+    <w:p>
+      <w:r>
+        <w:t>Af: Patrick</w:t>
+      </w:r>
+      <w:bookmarkStart w:id="0" w:name="_GoBack"/>
+      <w:bookmarkEnd w:id="0"/>
     </w:p>
     <w:p>
       <w:r>
@@ -81,11 +88,9 @@
       <w:r>
         <w:t xml:space="preserve"> </w:t>
       </w:r>
-      <w:proofErr w:type="gramStart"/>
-      <w:r>
-        <w:t>login processen</w:t>
-      </w:r>
-      <w:proofErr w:type="gramEnd"/>
+      <w:r>
+        <w:t>loginprocessen</w:t>
+      </w:r>
       <w:r>
         <w:t>. Dette diagram skal være med til at give et overblik over, hvilke handlinger der sker mellem systemet og brugeren.  Dette</w:t>
       </w:r>
@@ -116,15 +121,31 @@
         <w:t xml:space="preserve"> handlinger</w:t>
       </w:r>
       <w:r>
-        <w:t xml:space="preserve"> og hvordan systemet håndtere brugerens handlinger. I denne </w:t>
-      </w:r>
-      <w:proofErr w:type="spellStart"/>
-      <w:r>
-        <w:t>SSD’s</w:t>
-      </w:r>
-      <w:proofErr w:type="spellEnd"/>
-      <w:r>
-        <w:t xml:space="preserve"> tilfælde ønsker brugeren at logge ind på vores budgetmanager, dette gøres ved at systemet returnere en 2 bokse hvor man </w:t>
+        <w:t xml:space="preserve"> og hvordan systemet håndtere brugerens handlinger. I </w:t>
+      </w:r>
+      <w:r>
+        <w:t>dette</w:t>
+      </w:r>
+      <w:r>
+        <w:t xml:space="preserve"> tilfælde</w:t>
+      </w:r>
+      <w:r>
+        <w:t xml:space="preserve">for </w:t>
+      </w:r>
+      <w:r>
+        <w:t xml:space="preserve">vores </w:t>
+      </w:r>
+      <w:r>
+        <w:t>SSD</w:t>
+      </w:r>
+      <w:r>
+        <w:t xml:space="preserve"> ønsker brugeren at logge ind på vores budgetmanager, dette gøres ved at systemet returnere 2 </w:t>
+      </w:r>
+      <w:r>
+        <w:t>tekst</w:t>
+      </w:r>
+      <w:r>
+        <w:t xml:space="preserve">bokse hvor man </w:t>
       </w:r>
       <w:r>
         <w:t xml:space="preserve">skal </w:t>
@@ -142,12 +163,7 @@
         <w:t xml:space="preserve">af systemet </w:t>
       </w:r>
       <w:r>
-        <w:t>dirigeret</w:t>
-      </w:r>
-      <w:bookmarkStart w:id="0" w:name="_GoBack"/>
-      <w:bookmarkEnd w:id="0"/>
-      <w:r>
-        <w:t xml:space="preserve"> ind på en ny side, hvor brugeren nu kan benytte funktionaliteten af budgetmanageren. </w:t>
+        <w:t xml:space="preserve">dirigeret ind på en ny side, hvor brugeren nu kan benytte funktionaliteten af budgetmanageren. </w:t>
       </w:r>
     </w:p>
     <w:sectPr>
@@ -1061,7 +1077,7 @@
 </file>
 
 <file path=customXml/itemProps1.xml><?xml version="1.0" encoding="utf-8"?>
-<ds:datastoreItem xmlns:ds="http://schemas.openxmlformats.org/officeDocument/2006/customXml" ds:itemID="{64D9334F-3A81-411B-AB23-48BC61C1AE77}">
+<ds:datastoreItem xmlns:ds="http://schemas.openxmlformats.org/officeDocument/2006/customXml" ds:itemID="{40A84A90-A7AE-4CAE-9236-8E1F9FA97321}">
   <ds:schemaRefs>
     <ds:schemaRef ds:uri="http://schemas.openxmlformats.org/officeDocument/2006/bibliography"/>
   </ds:schemaRefs>

</xml_diff>